<commit_message>
small changes in docs
</commit_message>
<xml_diff>
--- a/etc/Dokumentacja.docx
+++ b/etc/Dokumentacja.docx
@@ -1,6 +1,6 @@
 
 <file path=word/document.xml><?xml version="1.0" encoding="utf-8"?>
-<w:document xmlns:wpc="http://schemas.microsoft.com/office/word/2010/wordprocessingCanvas" xmlns:mc="http://schemas.openxmlformats.org/markup-compatibility/2006" xmlns:o="urn:schemas-microsoft-com:office:office" xmlns:r="http://schemas.openxmlformats.org/officeDocument/2006/relationships" xmlns:m="http://schemas.openxmlformats.org/officeDocument/2006/math" xmlns:v="urn:schemas-microsoft-com:vml" xmlns:wp14="http://schemas.microsoft.com/office/word/2010/wordprocessingDrawing" xmlns:wp="http://schemas.openxmlformats.org/drawingml/2006/wordprocessingDrawing" xmlns:w10="urn:schemas-microsoft-com:office:word" xmlns:w="http://schemas.openxmlformats.org/wordprocessingml/2006/main" xmlns:w14="http://schemas.microsoft.com/office/word/2010/wordml" xmlns:wpg="http://schemas.microsoft.com/office/word/2010/wordprocessingGroup" xmlns:wpi="http://schemas.microsoft.com/office/word/2010/wordprocessingInk" xmlns:wne="http://schemas.microsoft.com/office/word/2006/wordml" xmlns:wps="http://schemas.microsoft.com/office/word/2010/wordprocessingShape" mc:Ignorable="w14 wp14">
+<w:document xmlns:ve="http://schemas.openxmlformats.org/markup-compatibility/2006" xmlns:o="urn:schemas-microsoft-com:office:office" xmlns:r="http://schemas.openxmlformats.org/officeDocument/2006/relationships" xmlns:m="http://schemas.openxmlformats.org/officeDocument/2006/math" xmlns:v="urn:schemas-microsoft-com:vml" xmlns:wp="http://schemas.openxmlformats.org/drawingml/2006/wordprocessingDrawing" xmlns:w10="urn:schemas-microsoft-com:office:word" xmlns:w="http://schemas.openxmlformats.org/wordprocessingml/2006/main" xmlns:wne="http://schemas.microsoft.com/office/word/2006/wordml">
   <w:body>
     <w:p>
       <w:pPr>
@@ -87,7 +87,15 @@
     </w:p>
     <w:p>
       <w:r>
-        <w:t xml:space="preserve">Próbki przetrzymywane są jako tablice bajtów (PC) lub shortów (Android) o długości równej długości wektora  FFT. </w:t>
+        <w:t xml:space="preserve">Próbki przetrzymywane są jako tablice bajtów (PC) lub </w:t>
+      </w:r>
+      <w:proofErr w:type="spellStart"/>
+      <w:r>
+        <w:t>shortów</w:t>
+      </w:r>
+      <w:proofErr w:type="spellEnd"/>
+      <w:r>
+        <w:t xml:space="preserve"> (Android) o długości równej długości wektora  FFT. </w:t>
       </w:r>
       <w:r>
         <w:t>Główne próbki (pojedyncze bity) są wyliczane. K</w:t>
@@ -233,12 +241,25 @@
           <w:rFonts w:eastAsiaTheme="minorEastAsia"/>
         </w:rPr>
         <w:tab/>
-        <w:t>freq – częstotliwość próbki</w:t>
-      </w:r>
+      </w:r>
+      <w:proofErr w:type="spellStart"/>
       <w:r>
         <w:rPr>
           <w:rFonts w:eastAsiaTheme="minorEastAsia"/>
         </w:rPr>
+        <w:t>freq</w:t>
+      </w:r>
+      <w:proofErr w:type="spellEnd"/>
+      <w:r>
+        <w:rPr>
+          <w:rFonts w:eastAsiaTheme="minorEastAsia"/>
+        </w:rPr>
+        <w:t xml:space="preserve"> – częstotliwość próbki</w:t>
+      </w:r>
+      <w:r>
+        <w:rPr>
+          <w:rFonts w:eastAsiaTheme="minorEastAsia"/>
+        </w:rPr>
         <w:br/>
       </w:r>
       <w:r>
@@ -246,12 +267,25 @@
           <w:rFonts w:eastAsiaTheme="minorEastAsia"/>
         </w:rPr>
         <w:tab/>
-        <w:t>sampleRate – częstotliwość próbkowania dźwięku</w:t>
-      </w:r>
+      </w:r>
+      <w:proofErr w:type="spellStart"/>
       <w:r>
         <w:rPr>
           <w:rFonts w:eastAsiaTheme="minorEastAsia"/>
         </w:rPr>
+        <w:t>sampleRate</w:t>
+      </w:r>
+      <w:proofErr w:type="spellEnd"/>
+      <w:r>
+        <w:rPr>
+          <w:rFonts w:eastAsiaTheme="minorEastAsia"/>
+        </w:rPr>
+        <w:t xml:space="preserve"> – częstotliwość próbkowania dźwięku</w:t>
+      </w:r>
+      <w:r>
+        <w:rPr>
+          <w:rFonts w:eastAsiaTheme="minorEastAsia"/>
+        </w:rPr>
         <w:br/>
       </w:r>
       <w:r>
@@ -259,7 +293,48 @@
           <w:rFonts w:eastAsiaTheme="minorEastAsia"/>
         </w:rPr>
         <w:tab/>
-        <w:t>maxValue – maksymalna wartość danego typu (byte – 127, short – 32767)</w:t>
+      </w:r>
+      <w:proofErr w:type="spellStart"/>
+      <w:r>
+        <w:rPr>
+          <w:rFonts w:eastAsiaTheme="minorEastAsia"/>
+        </w:rPr>
+        <w:t>maxValue</w:t>
+      </w:r>
+      <w:proofErr w:type="spellEnd"/>
+      <w:r>
+        <w:rPr>
+          <w:rFonts w:eastAsiaTheme="minorEastAsia"/>
+        </w:rPr>
+        <w:t xml:space="preserve"> – maksymalna wartość danego typu (</w:t>
+      </w:r>
+      <w:proofErr w:type="spellStart"/>
+      <w:r>
+        <w:rPr>
+          <w:rFonts w:eastAsiaTheme="minorEastAsia"/>
+        </w:rPr>
+        <w:t>byte</w:t>
+      </w:r>
+      <w:proofErr w:type="spellEnd"/>
+      <w:r>
+        <w:rPr>
+          <w:rFonts w:eastAsiaTheme="minorEastAsia"/>
+        </w:rPr>
+        <w:t xml:space="preserve"> – 127, </w:t>
+      </w:r>
+      <w:proofErr w:type="spellStart"/>
+      <w:r>
+        <w:rPr>
+          <w:rFonts w:eastAsiaTheme="minorEastAsia"/>
+        </w:rPr>
+        <w:t>short</w:t>
+      </w:r>
+      <w:proofErr w:type="spellEnd"/>
+      <w:r>
+        <w:rPr>
+          <w:rFonts w:eastAsiaTheme="minorEastAsia"/>
+        </w:rPr>
+        <w:t xml:space="preserve"> – 32767)</w:t>
       </w:r>
     </w:p>
     <w:p>
@@ -299,22 +374,74 @@
           <w:lang w:val="en-US"/>
         </w:rPr>
       </w:pPr>
+      <w:proofErr w:type="spellStart"/>
       <w:r>
         <w:rPr>
           <w:lang w:val="en-US"/>
         </w:rPr>
-        <w:t xml:space="preserve">Klasy odpowiedzialne: </w:t>
-      </w:r>
+        <w:t>Klasy</w:t>
+      </w:r>
+      <w:proofErr w:type="spellEnd"/>
       <w:r>
         <w:rPr>
           <w:lang w:val="en-US"/>
         </w:rPr>
-        <w:t>SenderPC, ReceiverPC oraz</w:t>
-      </w:r>
+        <w:t xml:space="preserve"> </w:t>
+      </w:r>
+      <w:proofErr w:type="spellStart"/>
       <w:r>
         <w:rPr>
           <w:lang w:val="en-US"/>
         </w:rPr>
+        <w:t>odpowiedzialne</w:t>
+      </w:r>
+      <w:proofErr w:type="spellEnd"/>
+      <w:r>
+        <w:rPr>
+          <w:lang w:val="en-US"/>
+        </w:rPr>
+        <w:t xml:space="preserve">: </w:t>
+      </w:r>
+      <w:proofErr w:type="spellStart"/>
+      <w:r>
+        <w:rPr>
+          <w:lang w:val="en-US"/>
+        </w:rPr>
+        <w:t>SenderPC</w:t>
+      </w:r>
+      <w:proofErr w:type="spellEnd"/>
+      <w:r>
+        <w:rPr>
+          <w:lang w:val="en-US"/>
+        </w:rPr>
+        <w:t xml:space="preserve">, </w:t>
+      </w:r>
+      <w:proofErr w:type="spellStart"/>
+      <w:r>
+        <w:rPr>
+          <w:lang w:val="en-US"/>
+        </w:rPr>
+        <w:t>ReceiverPC</w:t>
+      </w:r>
+      <w:proofErr w:type="spellEnd"/>
+      <w:r>
+        <w:rPr>
+          <w:lang w:val="en-US"/>
+        </w:rPr>
+        <w:t xml:space="preserve"> </w:t>
+      </w:r>
+      <w:proofErr w:type="spellStart"/>
+      <w:r>
+        <w:rPr>
+          <w:lang w:val="en-US"/>
+        </w:rPr>
+        <w:t>oraz</w:t>
+      </w:r>
+      <w:proofErr w:type="spellEnd"/>
+      <w:r>
+        <w:rPr>
+          <w:lang w:val="en-US"/>
+        </w:rPr>
         <w:t xml:space="preserve"> Sender, Receiver (Android)</w:t>
       </w:r>
     </w:p>
@@ -322,9 +449,11 @@
       <w:r>
         <w:t xml:space="preserve">Dźwięk jest wysyłany i odbierany przez </w:t>
       </w:r>
+      <w:proofErr w:type="spellStart"/>
       <w:r>
         <w:t>SourceDataLine</w:t>
       </w:r>
+      <w:proofErr w:type="spellEnd"/>
       <w:r>
         <w:t xml:space="preserve"> </w:t>
       </w:r>
@@ -334,9 +463,11 @@
       <w:r>
         <w:t xml:space="preserve"> </w:t>
       </w:r>
+      <w:proofErr w:type="spellStart"/>
       <w:r>
         <w:t>TargetDataLine</w:t>
       </w:r>
+      <w:proofErr w:type="spellEnd"/>
       <w:r>
         <w:t xml:space="preserve"> (PC)</w:t>
       </w:r>
@@ -346,9 +477,11 @@
       <w:r>
         <w:t xml:space="preserve"> </w:t>
       </w:r>
+      <w:proofErr w:type="spellStart"/>
       <w:r>
         <w:t>AudioRecord</w:t>
       </w:r>
+      <w:proofErr w:type="spellEnd"/>
       <w:r>
         <w:t xml:space="preserve"> </w:t>
       </w:r>
@@ -358,9 +491,11 @@
       <w:r>
         <w:t xml:space="preserve"> </w:t>
       </w:r>
+      <w:proofErr w:type="spellStart"/>
       <w:r>
         <w:t>AudioTrack</w:t>
       </w:r>
+      <w:proofErr w:type="spellEnd"/>
       <w:r>
         <w:t xml:space="preserve"> (Android).</w:t>
       </w:r>
@@ -373,6 +508,38 @@
     <w:p>
       <w:r>
         <w:t>Przy odbieraniu próbki są wczytywane do bufora, a następnie przetwarzane.</w:t>
+      </w:r>
+    </w:p>
+    <w:p>
+      <w:r>
+        <w:t xml:space="preserve">W celu wysłania danych należy przesłać bufor z danymi do klasy </w:t>
+      </w:r>
+      <w:proofErr w:type="spellStart"/>
+      <w:r>
+        <w:t>Sender</w:t>
+      </w:r>
+      <w:proofErr w:type="spellEnd"/>
+      <w:r>
+        <w:t xml:space="preserve"> za pomocą metody </w:t>
+      </w:r>
+      <w:proofErr w:type="spellStart"/>
+      <w:r>
+        <w:t>setData</w:t>
+      </w:r>
+      <w:proofErr w:type="spellEnd"/>
+      <w:r>
+        <w:t>(</w:t>
+      </w:r>
+      <w:proofErr w:type="spellStart"/>
+      <w:r>
+        <w:t>byte</w:t>
+      </w:r>
+      <w:proofErr w:type="spellEnd"/>
+      <w:r>
+        <w:t>[] data)</w:t>
+      </w:r>
+      <w:r>
+        <w:t>. Metoda jest synchronizowana z metodą wysyłającą dane i nie jest możliwe ustawienie nowego bufora zanim poprzedni nie zostanie chociaż raz wysłany.</w:t>
       </w:r>
     </w:p>
     <w:p>
@@ -393,17 +560,47 @@
           <w:lang w:val="en-US"/>
         </w:rPr>
       </w:pPr>
+      <w:proofErr w:type="spellStart"/>
       <w:r>
         <w:rPr>
           <w:lang w:val="en-US"/>
         </w:rPr>
-        <w:t xml:space="preserve">Klasy odpowiedzialne: </w:t>
-      </w:r>
+        <w:t>Klasy</w:t>
+      </w:r>
+      <w:proofErr w:type="spellEnd"/>
       <w:r>
         <w:rPr>
           <w:lang w:val="en-US"/>
         </w:rPr>
-        <w:t>ReceiverPC, Receiver</w:t>
+        <w:t xml:space="preserve"> </w:t>
+      </w:r>
+      <w:proofErr w:type="spellStart"/>
+      <w:r>
+        <w:rPr>
+          <w:lang w:val="en-US"/>
+        </w:rPr>
+        <w:t>odpowiedzialne</w:t>
+      </w:r>
+      <w:proofErr w:type="spellEnd"/>
+      <w:r>
+        <w:rPr>
+          <w:lang w:val="en-US"/>
+        </w:rPr>
+        <w:t xml:space="preserve">: </w:t>
+      </w:r>
+      <w:proofErr w:type="spellStart"/>
+      <w:r>
+        <w:rPr>
+          <w:lang w:val="en-US"/>
+        </w:rPr>
+        <w:t>ReceiverPC</w:t>
+      </w:r>
+      <w:proofErr w:type="spellEnd"/>
+      <w:r>
+        <w:rPr>
+          <w:lang w:val="en-US"/>
+        </w:rPr>
+        <w:t>, Receiver</w:t>
       </w:r>
     </w:p>
     <w:p>
@@ -422,6 +619,7 @@
     </w:p>
     <w:p>
       <w:r>
+        <w:lastRenderedPageBreak/>
         <w:t>Dodatkowo, żeby transformata dostawała na wejściu (z jak najmniejszym błędem) ten sam bufor co był wysłany, przed rozpoczęciem właściwego odbierania wykonywana synchronizacja przez oblicz</w:t>
       </w:r>
       <w:r>
@@ -437,7 +635,6 @@
           <w:noProof/>
           <w:lang w:eastAsia="pl-PL"/>
         </w:rPr>
-        <w:lastRenderedPageBreak/>
         <w:drawing>
           <wp:inline distT="0" distB="0" distL="0" distR="0">
             <wp:extent cx="5762625" cy="1676400"/>
@@ -456,7 +653,7 @@
                     </pic:cNvPicPr>
                   </pic:nvPicPr>
                   <pic:blipFill>
-                    <a:blip r:embed="rId6" cstate="print"/>
+                    <a:blip r:embed="rId5" cstate="print"/>
                     <a:srcRect/>
                     <a:stretch>
                       <a:fillRect/>
@@ -487,7 +684,15 @@
     </w:p>
     <w:p>
       <w:r>
-        <w:t>Po zsynchronizowaniu, klasa Receiver zaczyna działać w normalnym trybie. Dla każdego kolejnego bufora po wyznaczeniu spektrum sprawdza czy występuje dana częstotliwość i zgodnie z kodowaniem odczytuje kolejne bity.</w:t>
+        <w:t xml:space="preserve">Po zsynchronizowaniu, klasa </w:t>
+      </w:r>
+      <w:proofErr w:type="spellStart"/>
+      <w:r>
+        <w:t>Receiver</w:t>
+      </w:r>
+      <w:proofErr w:type="spellEnd"/>
+      <w:r>
+        <w:t xml:space="preserve"> zaczyna działać w normalnym trybie. Dla każdego kolejnego bufora po wyznaczeniu spektrum sprawdza czy występuje dana częstotliwość i zgodnie z kodowaniem odczytuje kolejne bity.</w:t>
       </w:r>
     </w:p>
     <w:p>
@@ -506,48 +711,113 @@
       <w:r>
         <w:t xml:space="preserve">Klasy odpowiedzialne: </w:t>
       </w:r>
+      <w:proofErr w:type="spellStart"/>
       <w:r>
         <w:t>AbstractDataReader</w:t>
       </w:r>
+      <w:proofErr w:type="spellEnd"/>
       <w:r>
         <w:t xml:space="preserve">, </w:t>
       </w:r>
+      <w:proofErr w:type="spellStart"/>
       <w:r>
         <w:t>PCDataReader</w:t>
       </w:r>
+      <w:proofErr w:type="spellEnd"/>
       <w:r>
         <w:t xml:space="preserve">, </w:t>
       </w:r>
+      <w:proofErr w:type="spellStart"/>
       <w:r>
         <w:t>AndroidDataReader</w:t>
       </w:r>
+      <w:proofErr w:type="spellEnd"/>
       <w:r>
         <w:t xml:space="preserve"> oraz </w:t>
       </w:r>
+      <w:proofErr w:type="spellStart"/>
       <w:r>
         <w:t>DataProcessor</w:t>
       </w:r>
-    </w:p>
-    <w:p>
-      <w:r>
-        <w:t xml:space="preserve">Po odczytaniu danych przez Receiver są one przekazywane do DataReader’a. Jego zadaniem jest wywolanie DataProcessora, obliczenie CRC i wywołanie callbacków </w:t>
-      </w:r>
+      <w:proofErr w:type="spellEnd"/>
+    </w:p>
+    <w:p>
+      <w:r>
+        <w:t xml:space="preserve">Po odczytaniu danych przez </w:t>
+      </w:r>
+      <w:proofErr w:type="spellStart"/>
+      <w:r>
+        <w:t>Receiver</w:t>
+      </w:r>
+      <w:proofErr w:type="spellEnd"/>
+      <w:r>
+        <w:t xml:space="preserve"> są one przekazywane do </w:t>
+      </w:r>
+      <w:proofErr w:type="spellStart"/>
+      <w:r>
+        <w:t>DataReader’a</w:t>
+      </w:r>
+      <w:proofErr w:type="spellEnd"/>
+      <w:r>
+        <w:t xml:space="preserve">. Jego zadaniem jest </w:t>
+      </w:r>
+      <w:proofErr w:type="spellStart"/>
+      <w:r>
+        <w:t>wywolanie</w:t>
+      </w:r>
+      <w:proofErr w:type="spellEnd"/>
+      <w:r>
+        <w:t xml:space="preserve"> </w:t>
+      </w:r>
+      <w:proofErr w:type="spellStart"/>
+      <w:r>
+        <w:t>DataProcessora</w:t>
+      </w:r>
+      <w:proofErr w:type="spellEnd"/>
+      <w:r>
+        <w:t xml:space="preserve">, obliczenie CRC i wywołanie </w:t>
+      </w:r>
+      <w:proofErr w:type="spellStart"/>
+      <w:r>
+        <w:t>callbacków</w:t>
+      </w:r>
+      <w:proofErr w:type="spellEnd"/>
+      <w:r>
+        <w:t xml:space="preserve"> </w:t>
+      </w:r>
+      <w:proofErr w:type="spellStart"/>
       <w:r>
         <w:t>onSuccess</w:t>
       </w:r>
+      <w:proofErr w:type="spellEnd"/>
       <w:r>
         <w:t xml:space="preserve"> lub </w:t>
       </w:r>
+      <w:proofErr w:type="spellStart"/>
       <w:r>
         <w:t>onFailure</w:t>
       </w:r>
+      <w:proofErr w:type="spellEnd"/>
       <w:r>
         <w:t>.</w:t>
       </w:r>
     </w:p>
     <w:p>
-      <w:r>
-        <w:t>DataProcessor jest natomiast maszyna stanową. Jej zadaniem jest wyszukanie ramki oraz reagowanie na błedy.</w:t>
+      <w:proofErr w:type="spellStart"/>
+      <w:r>
+        <w:t>DataProcessor</w:t>
+      </w:r>
+      <w:proofErr w:type="spellEnd"/>
+      <w:r>
+        <w:t xml:space="preserve"> jest natomiast maszyna stanową. Jej zadaniem jest wyszukanie ramki oraz reagowanie na </w:t>
+      </w:r>
+      <w:proofErr w:type="spellStart"/>
+      <w:r>
+        <w:t>błedy</w:t>
+      </w:r>
+      <w:proofErr w:type="spellEnd"/>
+      <w:r>
+        <w:t>.</w:t>
       </w:r>
     </w:p>
     <w:p>
@@ -603,6 +873,137 @@
     </w:p>
     <w:p>
       <w:pPr>
+        <w:keepNext/>
+      </w:pPr>
+      <w:r>
+        <w:rPr>
+          <w:noProof/>
+          <w:lang w:eastAsia="pl-PL"/>
+        </w:rPr>
+        <w:lastRenderedPageBreak/>
+        <w:drawing>
+          <wp:inline distT="0" distB="0" distL="0" distR="0">
+            <wp:extent cx="5753100" cy="2505075"/>
+            <wp:effectExtent l="19050" t="0" r="0" b="0"/>
+            <wp:docPr id="9" name="Obraz 1" descr="C:\Users\Michal\Studia\mobilne\android-ultrasound\etc\19kHz_48kHz_small.png"/>
+            <wp:cNvGraphicFramePr>
+              <a:graphicFrameLocks xmlns:a="http://schemas.openxmlformats.org/drawingml/2006/main" noChangeAspect="1"/>
+            </wp:cNvGraphicFramePr>
+            <a:graphic xmlns:a="http://schemas.openxmlformats.org/drawingml/2006/main">
+              <a:graphicData uri="http://schemas.openxmlformats.org/drawingml/2006/picture">
+                <pic:pic xmlns:pic="http://schemas.openxmlformats.org/drawingml/2006/picture">
+                  <pic:nvPicPr>
+                    <pic:cNvPr id="0" name="Picture 1" descr="C:\Users\Michal\Studia\mobilne\android-ultrasound\etc\19kHz_48kHz_small.png"/>
+                    <pic:cNvPicPr>
+                      <a:picLocks noChangeAspect="1" noChangeArrowheads="1"/>
+                    </pic:cNvPicPr>
+                  </pic:nvPicPr>
+                  <pic:blipFill>
+                    <a:blip r:embed="rId6" cstate="print"/>
+                    <a:srcRect/>
+                    <a:stretch>
+                      <a:fillRect/>
+                    </a:stretch>
+                  </pic:blipFill>
+                  <pic:spPr bwMode="auto">
+                    <a:xfrm>
+                      <a:off x="0" y="0"/>
+                      <a:ext cx="5753100" cy="2505075"/>
+                    </a:xfrm>
+                    <a:prstGeom prst="rect">
+                      <a:avLst/>
+                    </a:prstGeom>
+                    <a:noFill/>
+                    <a:ln w="9525">
+                      <a:noFill/>
+                      <a:miter lim="800000"/>
+                      <a:headEnd/>
+                      <a:tailEnd/>
+                    </a:ln>
+                  </pic:spPr>
+                </pic:pic>
+              </a:graphicData>
+            </a:graphic>
+          </wp:inline>
+        </w:drawing>
+      </w:r>
+    </w:p>
+    <w:p>
+      <w:pPr>
+        <w:pStyle w:val="Legenda"/>
+        <w:jc w:val="center"/>
+      </w:pPr>
+      <w:r>
+        <w:t>Wykres fali 19kHz przy próbkowaniu 48kHz</w:t>
+      </w:r>
+    </w:p>
+    <w:p>
+      <w:pPr>
+        <w:keepNext/>
+      </w:pPr>
+      <w:r>
+        <w:rPr>
+          <w:noProof/>
+          <w:lang w:eastAsia="pl-PL"/>
+        </w:rPr>
+        <w:drawing>
+          <wp:inline distT="0" distB="0" distL="0" distR="0">
+            <wp:extent cx="5753100" cy="2486025"/>
+            <wp:effectExtent l="19050" t="0" r="0" b="0"/>
+            <wp:docPr id="10" name="Obraz 2" descr="C:\Users\Michal\Studia\mobilne\android-ultrasound\etc\19kHz_192kHz_small.png"/>
+            <wp:cNvGraphicFramePr>
+              <a:graphicFrameLocks xmlns:a="http://schemas.openxmlformats.org/drawingml/2006/main" noChangeAspect="1"/>
+            </wp:cNvGraphicFramePr>
+            <a:graphic xmlns:a="http://schemas.openxmlformats.org/drawingml/2006/main">
+              <a:graphicData uri="http://schemas.openxmlformats.org/drawingml/2006/picture">
+                <pic:pic xmlns:pic="http://schemas.openxmlformats.org/drawingml/2006/picture">
+                  <pic:nvPicPr>
+                    <pic:cNvPr id="0" name="Picture 2" descr="C:\Users\Michal\Studia\mobilne\android-ultrasound\etc\19kHz_192kHz_small.png"/>
+                    <pic:cNvPicPr>
+                      <a:picLocks noChangeAspect="1" noChangeArrowheads="1"/>
+                    </pic:cNvPicPr>
+                  </pic:nvPicPr>
+                  <pic:blipFill>
+                    <a:blip r:embed="rId7" cstate="print"/>
+                    <a:srcRect/>
+                    <a:stretch>
+                      <a:fillRect/>
+                    </a:stretch>
+                  </pic:blipFill>
+                  <pic:spPr bwMode="auto">
+                    <a:xfrm>
+                      <a:off x="0" y="0"/>
+                      <a:ext cx="5753100" cy="2486025"/>
+                    </a:xfrm>
+                    <a:prstGeom prst="rect">
+                      <a:avLst/>
+                    </a:prstGeom>
+                    <a:noFill/>
+                    <a:ln w="9525">
+                      <a:noFill/>
+                      <a:miter lim="800000"/>
+                      <a:headEnd/>
+                      <a:tailEnd/>
+                    </a:ln>
+                  </pic:spPr>
+                </pic:pic>
+              </a:graphicData>
+            </a:graphic>
+          </wp:inline>
+        </w:drawing>
+      </w:r>
+    </w:p>
+    <w:p>
+      <w:pPr>
+        <w:pStyle w:val="Legenda"/>
+        <w:jc w:val="center"/>
+      </w:pPr>
+      <w:r>
+        <w:t>Wykres fali 19kHz przy próbkowaniu 192kHz</w:t>
+      </w:r>
+    </w:p>
+    <w:p>
+      <w:pPr>
         <w:pStyle w:val="Akapitzlist"/>
         <w:numPr>
           <w:ilvl w:val="0"/>
@@ -647,6 +1048,11 @@
       </w:pPr>
       <w:r>
         <w:t>Zwiększenie zasięgu działania.</w:t>
+      </w:r>
+    </w:p>
+    <w:p>
+      <w:r>
+        <w:br w:type="page"/>
       </w:r>
     </w:p>
     <w:p>
@@ -679,7 +1085,7 @@
                     </pic:cNvPicPr>
                   </pic:nvPicPr>
                   <pic:blipFill>
-                    <a:blip r:embed="rId7" cstate="print"/>
+                    <a:blip r:embed="rId8" cstate="print"/>
                     <a:srcRect/>
                     <a:stretch>
                       <a:fillRect/>
@@ -726,11 +1132,19 @@
           <w:b/>
         </w:rPr>
       </w:pPr>
+      <w:proofErr w:type="spellStart"/>
       <w:r>
         <w:rPr>
           <w:b/>
         </w:rPr>
-        <w:t xml:space="preserve">ReceiverService </w:t>
+        <w:t>ReceiverService</w:t>
+      </w:r>
+      <w:proofErr w:type="spellEnd"/>
+      <w:r>
+        <w:rPr>
+          <w:b/>
+        </w:rPr>
+        <w:t xml:space="preserve"> </w:t>
       </w:r>
     </w:p>
     <w:p>
@@ -742,8 +1156,13 @@
         </w:numPr>
       </w:pPr>
       <w:r>
-        <w:t>Uruchamianie i zatrzymywanie serwisu poprzez intent</w:t>
-      </w:r>
+        <w:t xml:space="preserve">Uruchamianie i zatrzymywanie serwisu poprzez </w:t>
+      </w:r>
+      <w:proofErr w:type="spellStart"/>
+      <w:r>
+        <w:t>intent</w:t>
+      </w:r>
+      <w:proofErr w:type="spellEnd"/>
     </w:p>
     <w:p>
       <w:pPr>
@@ -755,7 +1174,7 @@
           <w:lang w:eastAsia="pl-PL"/>
         </w:rPr>
         <w:drawing>
-          <wp:inline distT="0" distB="0" distL="0" distR="0" wp14:anchorId="56525870" wp14:editId="3017A458">
+          <wp:inline distT="0" distB="0" distL="0" distR="0">
             <wp:extent cx="4382112" cy="1524213"/>
             <wp:effectExtent l="0" t="0" r="0" b="0"/>
             <wp:docPr id="5" name="Obraz 5"/>
@@ -770,10 +1189,10 @@
                     <pic:cNvPicPr/>
                   </pic:nvPicPr>
                   <pic:blipFill>
-                    <a:blip r:embed="rId8">
+                    <a:blip r:embed="rId9" cstate="print">
                       <a:extLst>
                         <a:ext uri="{28A0092B-C50C-407E-A947-70E740481C1C}">
-                          <a14:useLocalDpi xmlns:a14="http://schemas.microsoft.com/office/drawing/2010/main" val="0"/>
+                          <a14:useLocalDpi xmlns:a14="http://schemas.microsoft.com/office/drawing/2010/main" xmlns:wps="http://schemas.microsoft.com/office/word/2010/wordprocessingShape" xmlns:wpi="http://schemas.microsoft.com/office/word/2010/wordprocessingInk" xmlns:wpg="http://schemas.microsoft.com/office/word/2010/wordprocessingGroup" xmlns:w14="http://schemas.microsoft.com/office/word/2010/wordml" xmlns:w="http://schemas.openxmlformats.org/wordprocessingml/2006/main" xmlns:w10="urn:schemas-microsoft-com:office:word" xmlns:wp14="http://schemas.microsoft.com/office/word/2010/wordprocessingDrawing" xmlns:v="urn:schemas-microsoft-com:vml" xmlns:o="urn:schemas-microsoft-com:office:office" xmlns:mc="http://schemas.openxmlformats.org/markup-compatibility/2006" xmlns:wpc="http://schemas.microsoft.com/office/word/2010/wordprocessingCanvas" xmlns="" val="0"/>
                         </a:ext>
                       </a:extLst>
                     </a:blip>
@@ -812,8 +1231,13 @@
       </w:pPr>
       <w:r>
         <w:lastRenderedPageBreak/>
-        <w:t>Aby otrzymywać wyniki należy zarejestrować odpowiedni BroadcastReceiver</w:t>
-      </w:r>
+        <w:t xml:space="preserve">Aby otrzymywać wyniki należy zarejestrować odpowiedni </w:t>
+      </w:r>
+      <w:proofErr w:type="spellStart"/>
+      <w:r>
+        <w:t>BroadcastReceiver</w:t>
+      </w:r>
+      <w:proofErr w:type="spellEnd"/>
     </w:p>
     <w:p>
       <w:r>
@@ -837,10 +1261,10 @@
                     <pic:cNvPicPr/>
                   </pic:nvPicPr>
                   <pic:blipFill>
-                    <a:blip r:embed="rId9">
+                    <a:blip r:embed="rId10" cstate="print">
                       <a:extLst>
                         <a:ext uri="{28A0092B-C50C-407E-A947-70E740481C1C}">
-                          <a14:useLocalDpi xmlns:a14="http://schemas.microsoft.com/office/drawing/2010/main" val="0"/>
+                          <a14:useLocalDpi xmlns:a14="http://schemas.microsoft.com/office/drawing/2010/main" xmlns:wps="http://schemas.microsoft.com/office/word/2010/wordprocessingShape" xmlns:wpi="http://schemas.microsoft.com/office/word/2010/wordprocessingInk" xmlns:wpg="http://schemas.microsoft.com/office/word/2010/wordprocessingGroup" xmlns:w14="http://schemas.microsoft.com/office/word/2010/wordml" xmlns:w="http://schemas.openxmlformats.org/wordprocessingml/2006/main" xmlns:w10="urn:schemas-microsoft-com:office:word" xmlns:wp14="http://schemas.microsoft.com/office/word/2010/wordprocessingDrawing" xmlns:v="urn:schemas-microsoft-com:vml" xmlns:o="urn:schemas-microsoft-com:office:office" xmlns:mc="http://schemas.openxmlformats.org/markup-compatibility/2006" xmlns:wpc="http://schemas.microsoft.com/office/word/2010/wordprocessingCanvas" xmlns="" val="0"/>
                         </a:ext>
                       </a:extLst>
                     </a:blip>
@@ -870,12 +1294,14 @@
           <w:b/>
         </w:rPr>
       </w:pPr>
+      <w:proofErr w:type="spellStart"/>
       <w:r>
         <w:rPr>
           <w:b/>
         </w:rPr>
         <w:t>SenderService</w:t>
       </w:r>
+      <w:proofErr w:type="spellEnd"/>
     </w:p>
     <w:p>
       <w:pPr>
@@ -886,8 +1312,21 @@
         </w:numPr>
       </w:pPr>
       <w:r>
-        <w:t>Uruchamianie przy użyciu Intentu, powinien dodatkowo zostać załączony Token</w:t>
-      </w:r>
+        <w:t xml:space="preserve">Uruchamianie przy użyciu </w:t>
+      </w:r>
+      <w:proofErr w:type="spellStart"/>
+      <w:r>
+        <w:t>Intentu</w:t>
+      </w:r>
+      <w:proofErr w:type="spellEnd"/>
+      <w:r>
+        <w:t xml:space="preserve">, powinien dodatkowo zostać załączony </w:t>
+      </w:r>
+      <w:proofErr w:type="spellStart"/>
+      <w:r>
+        <w:t>Token</w:t>
+      </w:r>
+      <w:proofErr w:type="spellEnd"/>
     </w:p>
     <w:p>
       <w:pPr>
@@ -914,10 +1353,10 @@
                     <pic:cNvPicPr/>
                   </pic:nvPicPr>
                   <pic:blipFill>
-                    <a:blip r:embed="rId10">
+                    <a:blip r:embed="rId11" cstate="print">
                       <a:extLst>
                         <a:ext uri="{28A0092B-C50C-407E-A947-70E740481C1C}">
-                          <a14:useLocalDpi xmlns:a14="http://schemas.microsoft.com/office/drawing/2010/main" val="0"/>
+                          <a14:useLocalDpi xmlns:a14="http://schemas.microsoft.com/office/drawing/2010/main" xmlns:wps="http://schemas.microsoft.com/office/word/2010/wordprocessingShape" xmlns:wpi="http://schemas.microsoft.com/office/word/2010/wordprocessingInk" xmlns:wpg="http://schemas.microsoft.com/office/word/2010/wordprocessingGroup" xmlns:w14="http://schemas.microsoft.com/office/word/2010/wordml" xmlns:w="http://schemas.openxmlformats.org/wordprocessingml/2006/main" xmlns:w10="urn:schemas-microsoft-com:office:word" xmlns:wp14="http://schemas.microsoft.com/office/word/2010/wordprocessingDrawing" xmlns:v="urn:schemas-microsoft-com:vml" xmlns:o="urn:schemas-microsoft-com:office:office" xmlns:mc="http://schemas.openxmlformats.org/markup-compatibility/2006" xmlns:wpc="http://schemas.microsoft.com/office/word/2010/wordprocessingCanvas" xmlns="" val="0"/>
                         </a:ext>
                       </a:extLst>
                     </a:blip>
@@ -950,8 +1389,13 @@
         </w:numPr>
       </w:pPr>
       <w:r>
-        <w:t>Zatrzymywanie przy użyciu Intentu</w:t>
-      </w:r>
+        <w:t xml:space="preserve">Zatrzymywanie przy użyciu </w:t>
+      </w:r>
+      <w:proofErr w:type="spellStart"/>
+      <w:r>
+        <w:t>Intentu</w:t>
+      </w:r>
+      <w:proofErr w:type="spellEnd"/>
     </w:p>
     <w:p>
       <w:pPr>
@@ -978,10 +1422,10 @@
                     <pic:cNvPicPr/>
                   </pic:nvPicPr>
                   <pic:blipFill>
-                    <a:blip r:embed="rId11">
+                    <a:blip r:embed="rId12" cstate="print">
                       <a:extLst>
                         <a:ext uri="{28A0092B-C50C-407E-A947-70E740481C1C}">
-                          <a14:useLocalDpi xmlns:a14="http://schemas.microsoft.com/office/drawing/2010/main" val="0"/>
+                          <a14:useLocalDpi xmlns:a14="http://schemas.microsoft.com/office/drawing/2010/main" xmlns:wps="http://schemas.microsoft.com/office/word/2010/wordprocessingShape" xmlns:wpi="http://schemas.microsoft.com/office/word/2010/wordprocessingInk" xmlns:wpg="http://schemas.microsoft.com/office/word/2010/wordprocessingGroup" xmlns:w14="http://schemas.microsoft.com/office/word/2010/wordml" xmlns:w="http://schemas.openxmlformats.org/wordprocessingml/2006/main" xmlns:w10="urn:schemas-microsoft-com:office:word" xmlns:wp14="http://schemas.microsoft.com/office/word/2010/wordprocessingDrawing" xmlns:v="urn:schemas-microsoft-com:vml" xmlns:o="urn:schemas-microsoft-com:office:office" xmlns:mc="http://schemas.openxmlformats.org/markup-compatibility/2006" xmlns:wpc="http://schemas.microsoft.com/office/word/2010/wordprocessingCanvas" xmlns="" val="0"/>
                         </a:ext>
                       </a:extLst>
                     </a:blip>
@@ -1041,7 +1485,7 @@
           <w:left w:w="70" w:type="dxa"/>
           <w:right w:w="70" w:type="dxa"/>
         </w:tblCellMar>
-        <w:tblLook w:val="04A0" w:firstRow="1" w:lastRow="0" w:firstColumn="1" w:lastColumn="0" w:noHBand="0" w:noVBand="1"/>
+        <w:tblLook w:val="04A0"/>
       </w:tblPr>
       <w:tblGrid>
         <w:gridCol w:w="1039"/>
@@ -1161,6 +1605,7 @@
                 <w:lang w:eastAsia="pl-PL"/>
               </w:rPr>
             </w:pPr>
+            <w:proofErr w:type="spellStart"/>
             <w:r>
               <w:rPr>
                 <w:rFonts w:ascii="Calibri" w:eastAsia="Times New Roman" w:hAnsi="Calibri" w:cs="Times New Roman"/>
@@ -1169,6 +1614,7 @@
               </w:rPr>
               <w:t>Signal</w:t>
             </w:r>
+            <w:proofErr w:type="spellEnd"/>
           </w:p>
         </w:tc>
         <w:tc>
@@ -1188,6 +1634,7 @@
                 <w:lang w:eastAsia="pl-PL"/>
               </w:rPr>
             </w:pPr>
+            <w:proofErr w:type="spellStart"/>
             <w:r>
               <w:rPr>
                 <w:rFonts w:ascii="Calibri" w:eastAsia="Times New Roman" w:hAnsi="Calibri" w:cs="Times New Roman"/>
@@ -1196,6 +1643,7 @@
               </w:rPr>
               <w:t>Send</w:t>
             </w:r>
+            <w:proofErr w:type="spellEnd"/>
           </w:p>
         </w:tc>
         <w:tc>
@@ -1215,6 +1663,7 @@
                 <w:lang w:eastAsia="pl-PL"/>
               </w:rPr>
             </w:pPr>
+            <w:proofErr w:type="spellStart"/>
             <w:r>
               <w:rPr>
                 <w:rFonts w:ascii="Calibri" w:eastAsia="Times New Roman" w:hAnsi="Calibri" w:cs="Times New Roman"/>
@@ -1223,6 +1672,7 @@
               </w:rPr>
               <w:t>Success</w:t>
             </w:r>
+            <w:proofErr w:type="spellEnd"/>
           </w:p>
         </w:tc>
         <w:tc>
@@ -1242,6 +1692,7 @@
                 <w:lang w:eastAsia="pl-PL"/>
               </w:rPr>
             </w:pPr>
+            <w:proofErr w:type="spellStart"/>
             <w:r>
               <w:rPr>
                 <w:rFonts w:ascii="Calibri" w:eastAsia="Times New Roman" w:hAnsi="Calibri" w:cs="Times New Roman"/>
@@ -1250,6 +1701,7 @@
               </w:rPr>
               <w:t>Failure</w:t>
             </w:r>
+            <w:proofErr w:type="spellEnd"/>
           </w:p>
         </w:tc>
         <w:tc>
@@ -1269,6 +1721,7 @@
                 <w:lang w:eastAsia="pl-PL"/>
               </w:rPr>
             </w:pPr>
+            <w:proofErr w:type="spellStart"/>
             <w:r>
               <w:rPr>
                 <w:rFonts w:ascii="Calibri" w:eastAsia="Times New Roman" w:hAnsi="Calibri" w:cs="Times New Roman"/>
@@ -1277,6 +1730,7 @@
               </w:rPr>
               <w:t>Received</w:t>
             </w:r>
+            <w:proofErr w:type="spellEnd"/>
           </w:p>
         </w:tc>
       </w:tr>
@@ -2015,14 +2469,14 @@
         </w:rPr>
         <w:lastRenderedPageBreak/>
         <w:drawing>
-          <wp:inline distT="0" distB="0" distL="0" distR="0" wp14:anchorId="17E3E5E8" wp14:editId="67FA3F24">
+          <wp:inline distT="0" distB="0" distL="0" distR="0">
             <wp:extent cx="4572000" cy="2552700"/>
             <wp:effectExtent l="0" t="0" r="19050" b="19050"/>
             <wp:docPr id="1" name="Wykres 1"/>
             <wp:cNvGraphicFramePr/>
             <a:graphic xmlns:a="http://schemas.openxmlformats.org/drawingml/2006/main">
               <a:graphicData uri="http://schemas.openxmlformats.org/drawingml/2006/chart">
-                <c:chart xmlns:c="http://schemas.openxmlformats.org/drawingml/2006/chart" xmlns:r="http://schemas.openxmlformats.org/officeDocument/2006/relationships" r:id="rId12"/>
+                <c:chart xmlns:c="http://schemas.openxmlformats.org/drawingml/2006/chart" xmlns:r="http://schemas.openxmlformats.org/officeDocument/2006/relationships" r:id="rId13"/>
               </a:graphicData>
             </a:graphic>
           </wp:inline>
@@ -2046,7 +2500,7 @@
           <w:left w:w="70" w:type="dxa"/>
           <w:right w:w="70" w:type="dxa"/>
         </w:tblCellMar>
-        <w:tblLook w:val="04A0" w:firstRow="1" w:lastRow="0" w:firstColumn="1" w:lastColumn="0" w:noHBand="0" w:noVBand="1"/>
+        <w:tblLook w:val="04A0"/>
       </w:tblPr>
       <w:tblGrid>
         <w:gridCol w:w="1039"/>
@@ -2166,6 +2620,7 @@
                 <w:lang w:eastAsia="pl-PL"/>
               </w:rPr>
             </w:pPr>
+            <w:proofErr w:type="spellStart"/>
             <w:r>
               <w:rPr>
                 <w:rFonts w:ascii="Calibri" w:eastAsia="Times New Roman" w:hAnsi="Calibri" w:cs="Times New Roman"/>
@@ -2174,6 +2629,7 @@
               </w:rPr>
               <w:t>Signal</w:t>
             </w:r>
+            <w:proofErr w:type="spellEnd"/>
           </w:p>
         </w:tc>
         <w:tc>
@@ -2193,6 +2649,7 @@
                 <w:lang w:eastAsia="pl-PL"/>
               </w:rPr>
             </w:pPr>
+            <w:proofErr w:type="spellStart"/>
             <w:r>
               <w:rPr>
                 <w:rFonts w:ascii="Calibri" w:eastAsia="Times New Roman" w:hAnsi="Calibri" w:cs="Times New Roman"/>
@@ -2201,6 +2658,7 @@
               </w:rPr>
               <w:t>Send</w:t>
             </w:r>
+            <w:proofErr w:type="spellEnd"/>
           </w:p>
         </w:tc>
         <w:tc>
@@ -2220,6 +2678,7 @@
                 <w:lang w:eastAsia="pl-PL"/>
               </w:rPr>
             </w:pPr>
+            <w:proofErr w:type="spellStart"/>
             <w:r>
               <w:rPr>
                 <w:rFonts w:ascii="Calibri" w:eastAsia="Times New Roman" w:hAnsi="Calibri" w:cs="Times New Roman"/>
@@ -2228,6 +2687,7 @@
               </w:rPr>
               <w:t>Success</w:t>
             </w:r>
+            <w:proofErr w:type="spellEnd"/>
           </w:p>
         </w:tc>
         <w:tc>
@@ -2247,6 +2707,7 @@
                 <w:lang w:eastAsia="pl-PL"/>
               </w:rPr>
             </w:pPr>
+            <w:proofErr w:type="spellStart"/>
             <w:r>
               <w:rPr>
                 <w:rFonts w:ascii="Calibri" w:eastAsia="Times New Roman" w:hAnsi="Calibri" w:cs="Times New Roman"/>
@@ -2255,6 +2716,7 @@
               </w:rPr>
               <w:t>Failure</w:t>
             </w:r>
+            <w:proofErr w:type="spellEnd"/>
           </w:p>
         </w:tc>
         <w:tc>
@@ -2274,6 +2736,7 @@
                 <w:lang w:eastAsia="pl-PL"/>
               </w:rPr>
             </w:pPr>
+            <w:proofErr w:type="spellStart"/>
             <w:r>
               <w:rPr>
                 <w:rFonts w:ascii="Calibri" w:eastAsia="Times New Roman" w:hAnsi="Calibri" w:cs="Times New Roman"/>
@@ -2282,6 +2745,7 @@
               </w:rPr>
               <w:t>Received</w:t>
             </w:r>
+            <w:proofErr w:type="spellEnd"/>
           </w:p>
         </w:tc>
       </w:tr>
@@ -3019,14 +3483,14 @@
           <w:lang w:eastAsia="pl-PL"/>
         </w:rPr>
         <w:drawing>
-          <wp:inline distT="0" distB="0" distL="0" distR="0" wp14:anchorId="651D2664" wp14:editId="5A9F8360">
+          <wp:inline distT="0" distB="0" distL="0" distR="0">
             <wp:extent cx="4572000" cy="2743200"/>
             <wp:effectExtent l="0" t="0" r="19050" b="19050"/>
             <wp:docPr id="4" name="Wykres 4"/>
             <wp:cNvGraphicFramePr/>
             <a:graphic xmlns:a="http://schemas.openxmlformats.org/drawingml/2006/main">
               <a:graphicData uri="http://schemas.openxmlformats.org/drawingml/2006/chart">
-                <c:chart xmlns:c="http://schemas.openxmlformats.org/drawingml/2006/chart" xmlns:r="http://schemas.openxmlformats.org/officeDocument/2006/relationships" r:id="rId13"/>
+                <c:chart xmlns:c="http://schemas.openxmlformats.org/drawingml/2006/chart" xmlns:r="http://schemas.openxmlformats.org/officeDocument/2006/relationships" r:id="rId14"/>
               </a:graphicData>
             </a:graphic>
           </wp:inline>
@@ -3044,7 +3508,7 @@
 </file>
 
 <file path=word/numbering.xml><?xml version="1.0" encoding="utf-8"?>
-<w:numbering xmlns:wpc="http://schemas.microsoft.com/office/word/2010/wordprocessingCanvas" xmlns:mc="http://schemas.openxmlformats.org/markup-compatibility/2006" xmlns:o="urn:schemas-microsoft-com:office:office" xmlns:r="http://schemas.openxmlformats.org/officeDocument/2006/relationships" xmlns:m="http://schemas.openxmlformats.org/officeDocument/2006/math" xmlns:v="urn:schemas-microsoft-com:vml" xmlns:wp14="http://schemas.microsoft.com/office/word/2010/wordprocessingDrawing" xmlns:wp="http://schemas.openxmlformats.org/drawingml/2006/wordprocessingDrawing" xmlns:w10="urn:schemas-microsoft-com:office:word" xmlns:w="http://schemas.openxmlformats.org/wordprocessingml/2006/main" xmlns:w14="http://schemas.microsoft.com/office/word/2010/wordml" xmlns:wpg="http://schemas.microsoft.com/office/word/2010/wordprocessingGroup" xmlns:wpi="http://schemas.microsoft.com/office/word/2010/wordprocessingInk" xmlns:wne="http://schemas.microsoft.com/office/word/2006/wordml" xmlns:wps="http://schemas.microsoft.com/office/word/2010/wordprocessingShape" mc:Ignorable="w14 wp14">
+<w:numbering xmlns:ve="http://schemas.openxmlformats.org/markup-compatibility/2006" xmlns:o="urn:schemas-microsoft-com:office:office" xmlns:r="http://schemas.openxmlformats.org/officeDocument/2006/relationships" xmlns:m="http://schemas.openxmlformats.org/officeDocument/2006/math" xmlns:v="urn:schemas-microsoft-com:vml" xmlns:wp="http://schemas.openxmlformats.org/drawingml/2006/wordprocessingDrawing" xmlns:w10="urn:schemas-microsoft-com:office:word" xmlns:w="http://schemas.openxmlformats.org/wordprocessingml/2006/main" xmlns:wne="http://schemas.microsoft.com/office/word/2006/wordml">
   <w:abstractNum w:abstractNumId="0">
     <w:nsid w:val="14E84DC6"/>
     <w:multiLevelType w:val="hybridMultilevel"/>
@@ -3370,7 +3834,7 @@
 </file>
 
 <file path=word/styles.xml><?xml version="1.0" encoding="utf-8"?>
-<w:styles xmlns:mc="http://schemas.openxmlformats.org/markup-compatibility/2006" xmlns:r="http://schemas.openxmlformats.org/officeDocument/2006/relationships" xmlns:w="http://schemas.openxmlformats.org/wordprocessingml/2006/main" xmlns:w14="http://schemas.microsoft.com/office/word/2010/wordml" mc:Ignorable="w14">
+<w:styles xmlns:r="http://schemas.openxmlformats.org/officeDocument/2006/relationships" xmlns:w="http://schemas.openxmlformats.org/wordprocessingml/2006/main">
   <w:docDefaults>
     <w:rPrDefault>
       <w:rPr>
@@ -3541,6 +4005,7 @@
     <w:uiPriority w:val="99"/>
     <w:semiHidden/>
     <w:unhideWhenUsed/>
+    <w:qFormat/>
     <w:tblPr>
       <w:tblInd w:w="0" w:type="dxa"/>
       <w:tblCellMar>
@@ -3606,6 +4071,25 @@
       <w:rFonts w:ascii="Tahoma" w:hAnsi="Tahoma" w:cs="Tahoma"/>
       <w:sz w:val="16"/>
       <w:szCs w:val="16"/>
+    </w:rPr>
+  </w:style>
+  <w:style w:type="paragraph" w:styleId="Legenda">
+    <w:name w:val="caption"/>
+    <w:basedOn w:val="Normalny"/>
+    <w:next w:val="Normalny"/>
+    <w:uiPriority w:val="35"/>
+    <w:unhideWhenUsed/>
+    <w:qFormat/>
+    <w:rsid w:val="001F2A1A"/>
+    <w:pPr>
+      <w:spacing w:line="240" w:lineRule="auto"/>
+    </w:pPr>
+    <w:rPr>
+      <w:b/>
+      <w:bCs/>
+      <w:color w:val="4F81BD" w:themeColor="accent1"/>
+      <w:sz w:val="18"/>
+      <w:szCs w:val="18"/>
     </w:rPr>
   </w:style>
 </w:styles>
@@ -3803,17 +4287,7 @@
 
 <file path=word/charts/chart1.xml><?xml version="1.0" encoding="utf-8"?>
 <c:chartSpace xmlns:c="http://schemas.openxmlformats.org/drawingml/2006/chart" xmlns:a="http://schemas.openxmlformats.org/drawingml/2006/main" xmlns:r="http://schemas.openxmlformats.org/officeDocument/2006/relationships">
-  <c:date1904 val="0"/>
   <c:lang val="pl-PL"/>
-  <c:roundedCorners val="0"/>
-  <mc:AlternateContent xmlns:mc="http://schemas.openxmlformats.org/markup-compatibility/2006">
-    <mc:Choice xmlns:c14="http://schemas.microsoft.com/office/drawing/2007/8/2/chart" Requires="c14">
-      <c14:style val="102"/>
-    </mc:Choice>
-    <mc:Fallback>
-      <c:style val="2"/>
-    </mc:Fallback>
-  </mc:AlternateContent>
   <c:chart>
     <c:title>
       <c:tx>
@@ -3836,14 +4310,11 @@
           </a:p>
         </c:rich>
       </c:tx>
-      <c:overlay val="0"/>
     </c:title>
-    <c:autoTitleDeleted val="0"/>
     <c:plotArea>
       <c:layout/>
       <c:scatterChart>
         <c:scatterStyle val="lineMarker"/>
-        <c:varyColors val="0"/>
         <c:ser>
           <c:idx val="0"/>
           <c:order val="0"/>
@@ -3871,7 +4342,7 @@
                   <c:v>0.8</c:v>
                 </c:pt>
                 <c:pt idx="2">
-                  <c:v>0.6</c:v>
+                  <c:v>0.6000000000000002</c:v>
                 </c:pt>
                 <c:pt idx="3">
                   <c:v>0.4</c:v>
@@ -3906,7 +4377,6 @@
               </c:numCache>
             </c:numRef>
           </c:yVal>
-          <c:smooth val="0"/>
         </c:ser>
         <c:ser>
           <c:idx val="1"/>
@@ -3935,7 +4405,7 @@
                   <c:v>0.8</c:v>
                 </c:pt>
                 <c:pt idx="2">
-                  <c:v>0.6</c:v>
+                  <c:v>0.6000000000000002</c:v>
                 </c:pt>
                 <c:pt idx="3">
                   <c:v>0.4</c:v>
@@ -3970,7 +4440,6 @@
               </c:numCache>
             </c:numRef>
           </c:yVal>
-          <c:smooth val="0"/>
         </c:ser>
         <c:ser>
           <c:idx val="2"/>
@@ -3999,7 +4468,7 @@
                   <c:v>0.8</c:v>
                 </c:pt>
                 <c:pt idx="2">
-                  <c:v>0.6</c:v>
+                  <c:v>0.6000000000000002</c:v>
                 </c:pt>
                 <c:pt idx="3">
                   <c:v>0.4</c:v>
@@ -4034,7 +4503,6 @@
               </c:numCache>
             </c:numRef>
           </c:yVal>
-          <c:smooth val="0"/>
         </c:ser>
         <c:ser>
           <c:idx val="3"/>
@@ -4063,7 +4531,7 @@
                   <c:v>0.8</c:v>
                 </c:pt>
                 <c:pt idx="2">
-                  <c:v>0.6</c:v>
+                  <c:v>0.6000000000000002</c:v>
                 </c:pt>
                 <c:pt idx="3">
                   <c:v>0.4</c:v>
@@ -4098,25 +4566,15 @@
               </c:numCache>
             </c:numRef>
           </c:yVal>
-          <c:smooth val="0"/>
         </c:ser>
-        <c:dLbls>
-          <c:showLegendKey val="0"/>
-          <c:showVal val="0"/>
-          <c:showCatName val="0"/>
-          <c:showSerName val="0"/>
-          <c:showPercent val="0"/>
-          <c:showBubbleSize val="0"/>
-        </c:dLbls>
-        <c:axId val="171194560"/>
-        <c:axId val="171195136"/>
+        <c:axId val="88826240"/>
+        <c:axId val="88828160"/>
       </c:scatterChart>
       <c:valAx>
-        <c:axId val="171194560"/>
+        <c:axId val="88826240"/>
         <c:scaling>
           <c:orientation val="minMax"/>
         </c:scaling>
-        <c:delete val="0"/>
         <c:axPos val="b"/>
         <c:title>
           <c:tx>
@@ -4134,22 +4592,19 @@
               </a:p>
             </c:rich>
           </c:tx>
-          <c:overlay val="0"/>
         </c:title>
         <c:numFmt formatCode="0%" sourceLinked="1"/>
         <c:majorTickMark val="none"/>
-        <c:minorTickMark val="none"/>
         <c:tickLblPos val="nextTo"/>
-        <c:crossAx val="171195136"/>
+        <c:crossAx val="88828160"/>
         <c:crosses val="autoZero"/>
         <c:crossBetween val="midCat"/>
       </c:valAx>
       <c:valAx>
-        <c:axId val="171195136"/>
+        <c:axId val="88828160"/>
         <c:scaling>
           <c:orientation val="minMax"/>
         </c:scaling>
-        <c:delete val="0"/>
         <c:axPos val="l"/>
         <c:majorGridlines/>
         <c:title>
@@ -4168,44 +4623,28 @@
               </a:p>
             </c:rich>
           </c:tx>
-          <c:overlay val="0"/>
         </c:title>
         <c:numFmt formatCode="General" sourceLinked="1"/>
         <c:majorTickMark val="none"/>
-        <c:minorTickMark val="none"/>
         <c:tickLblPos val="nextTo"/>
-        <c:crossAx val="171194560"/>
+        <c:crossAx val="88826240"/>
         <c:crosses val="autoZero"/>
         <c:crossBetween val="midCat"/>
       </c:valAx>
     </c:plotArea>
     <c:legend>
       <c:legendPos val="r"/>
-      <c:overlay val="0"/>
     </c:legend>
     <c:plotVisOnly val="1"/>
     <c:dispBlanksAs val="gap"/>
-    <c:showDLblsOverMax val="0"/>
   </c:chart>
-  <c:externalData r:id="rId1">
-    <c:autoUpdate val="0"/>
-  </c:externalData>
+  <c:externalData r:id="rId1"/>
 </c:chartSpace>
 </file>
 
 <file path=word/charts/chart2.xml><?xml version="1.0" encoding="utf-8"?>
 <c:chartSpace xmlns:c="http://schemas.openxmlformats.org/drawingml/2006/chart" xmlns:a="http://schemas.openxmlformats.org/drawingml/2006/main" xmlns:r="http://schemas.openxmlformats.org/officeDocument/2006/relationships">
-  <c:date1904 val="0"/>
   <c:lang val="pl-PL"/>
-  <c:roundedCorners val="0"/>
-  <mc:AlternateContent xmlns:mc="http://schemas.openxmlformats.org/markup-compatibility/2006">
-    <mc:Choice xmlns:c14="http://schemas.microsoft.com/office/drawing/2007/8/2/chart" Requires="c14">
-      <c14:style val="102"/>
-    </mc:Choice>
-    <mc:Fallback>
-      <c:style val="2"/>
-    </mc:Fallback>
-  </mc:AlternateContent>
   <c:chart>
     <c:title>
       <c:tx>
@@ -4228,14 +4667,11 @@
           </a:p>
         </c:rich>
       </c:tx>
-      <c:overlay val="0"/>
     </c:title>
-    <c:autoTitleDeleted val="0"/>
     <c:plotArea>
       <c:layout/>
       <c:scatterChart>
         <c:scatterStyle val="lineMarker"/>
-        <c:varyColors val="0"/>
         <c:ser>
           <c:idx val="0"/>
           <c:order val="0"/>
@@ -4263,7 +4699,7 @@
                   <c:v>0.8</c:v>
                 </c:pt>
                 <c:pt idx="2">
-                  <c:v>0.6</c:v>
+                  <c:v>0.6000000000000002</c:v>
                 </c:pt>
                 <c:pt idx="3">
                   <c:v>0.4</c:v>
@@ -4298,7 +4734,6 @@
               </c:numCache>
             </c:numRef>
           </c:yVal>
-          <c:smooth val="0"/>
         </c:ser>
         <c:ser>
           <c:idx val="1"/>
@@ -4327,7 +4762,7 @@
                   <c:v>0.8</c:v>
                 </c:pt>
                 <c:pt idx="2">
-                  <c:v>0.6</c:v>
+                  <c:v>0.6000000000000002</c:v>
                 </c:pt>
                 <c:pt idx="3">
                   <c:v>0.4</c:v>
@@ -4362,7 +4797,6 @@
               </c:numCache>
             </c:numRef>
           </c:yVal>
-          <c:smooth val="0"/>
         </c:ser>
         <c:ser>
           <c:idx val="2"/>
@@ -4391,7 +4825,7 @@
                   <c:v>0.8</c:v>
                 </c:pt>
                 <c:pt idx="2">
-                  <c:v>0.6</c:v>
+                  <c:v>0.6000000000000002</c:v>
                 </c:pt>
                 <c:pt idx="3">
                   <c:v>0.4</c:v>
@@ -4426,7 +4860,6 @@
               </c:numCache>
             </c:numRef>
           </c:yVal>
-          <c:smooth val="0"/>
         </c:ser>
         <c:ser>
           <c:idx val="3"/>
@@ -4455,7 +4888,7 @@
                   <c:v>0.8</c:v>
                 </c:pt>
                 <c:pt idx="2">
-                  <c:v>0.6</c:v>
+                  <c:v>0.6000000000000002</c:v>
                 </c:pt>
                 <c:pt idx="3">
                   <c:v>0.4</c:v>
@@ -4490,25 +4923,15 @@
               </c:numCache>
             </c:numRef>
           </c:yVal>
-          <c:smooth val="0"/>
         </c:ser>
-        <c:dLbls>
-          <c:showLegendKey val="0"/>
-          <c:showVal val="0"/>
-          <c:showCatName val="0"/>
-          <c:showSerName val="0"/>
-          <c:showPercent val="0"/>
-          <c:showBubbleSize val="0"/>
-        </c:dLbls>
-        <c:axId val="178750016"/>
-        <c:axId val="178750592"/>
+        <c:axId val="88865024"/>
+        <c:axId val="88879488"/>
       </c:scatterChart>
       <c:valAx>
-        <c:axId val="178750016"/>
+        <c:axId val="88865024"/>
         <c:scaling>
           <c:orientation val="minMax"/>
         </c:scaling>
-        <c:delete val="0"/>
         <c:axPos val="b"/>
         <c:title>
           <c:tx>
@@ -4531,22 +4954,19 @@
               </a:p>
             </c:rich>
           </c:tx>
-          <c:overlay val="0"/>
         </c:title>
         <c:numFmt formatCode="0%" sourceLinked="1"/>
         <c:majorTickMark val="none"/>
-        <c:minorTickMark val="none"/>
         <c:tickLblPos val="nextTo"/>
-        <c:crossAx val="178750592"/>
+        <c:crossAx val="88879488"/>
         <c:crosses val="autoZero"/>
         <c:crossBetween val="midCat"/>
       </c:valAx>
       <c:valAx>
-        <c:axId val="178750592"/>
+        <c:axId val="88879488"/>
         <c:scaling>
           <c:orientation val="minMax"/>
         </c:scaling>
-        <c:delete val="0"/>
         <c:axPos val="l"/>
         <c:majorGridlines/>
         <c:title>
@@ -4565,28 +4985,22 @@
               </a:p>
             </c:rich>
           </c:tx>
-          <c:overlay val="0"/>
         </c:title>
         <c:numFmt formatCode="General" sourceLinked="1"/>
         <c:majorTickMark val="none"/>
-        <c:minorTickMark val="none"/>
         <c:tickLblPos val="nextTo"/>
-        <c:crossAx val="178750016"/>
+        <c:crossAx val="88865024"/>
         <c:crosses val="autoZero"/>
         <c:crossBetween val="midCat"/>
       </c:valAx>
     </c:plotArea>
     <c:legend>
       <c:legendPos val="r"/>
-      <c:overlay val="0"/>
     </c:legend>
     <c:plotVisOnly val="1"/>
     <c:dispBlanksAs val="gap"/>
-    <c:showDLblsOverMax val="0"/>
   </c:chart>
-  <c:externalData r:id="rId1">
-    <c:autoUpdate val="0"/>
-  </c:externalData>
+  <c:externalData r:id="rId1"/>
 </c:chartSpace>
 </file>
 

</xml_diff>